<commit_message>
Problem mit Leerzeichen in Dateinamen gelöst
</commit_message>
<xml_diff>
--- a/TIFF-Analyse_RollendePlanung_v0.7.docx
+++ b/TIFF-Analyse_RollendePlanung_v0.7.docx
@@ -10,6 +10,8 @@
           <w:sz w:val="28"/>
         </w:rPr>
       </w:pPr>
+      <w:bookmarkStart w:id="0" w:name="_GoBack"/>
+      <w:bookmarkEnd w:id="0"/>
       <w:proofErr w:type="spellStart"/>
       <w:r>
         <w:rPr>
@@ -60,7 +62,7 @@
       </w:r>
     </w:p>
     <w:p/>
-    <w:bookmarkStart w:id="0" w:name="_Toc446338497" w:displacedByCustomXml="next"/>
+    <w:bookmarkStart w:id="1" w:name="_Toc446338497" w:displacedByCustomXml="next"/>
     <w:sdt>
       <w:sdtPr>
         <w:rPr>
@@ -91,7 +93,7 @@
             </w:rPr>
             <w:t>Inhalt</w:t>
           </w:r>
-          <w:bookmarkEnd w:id="0"/>
+          <w:bookmarkEnd w:id="1"/>
         </w:p>
         <w:p>
           <w:pPr>
@@ -1360,11 +1362,11 @@
         <w:spacing w:before="0"/>
         <w:ind w:left="431" w:hanging="431"/>
       </w:pPr>
-      <w:bookmarkStart w:id="1" w:name="_Toc449954409"/>
+      <w:bookmarkStart w:id="2" w:name="_Toc449954409"/>
       <w:r>
         <w:t>Planung</w:t>
       </w:r>
-      <w:bookmarkEnd w:id="1"/>
+      <w:bookmarkEnd w:id="2"/>
     </w:p>
     <w:p>
       <w:r>
@@ -1579,12 +1581,12 @@
       <w:pPr>
         <w:pStyle w:val="berschrift1"/>
       </w:pPr>
-      <w:bookmarkStart w:id="2" w:name="_Toc449954410"/>
+      <w:bookmarkStart w:id="3" w:name="_Toc449954410"/>
       <w:r>
         <w:lastRenderedPageBreak/>
         <w:t>Vorgehen in einzelnen Schritten</w:t>
       </w:r>
-      <w:bookmarkEnd w:id="2"/>
+      <w:bookmarkEnd w:id="3"/>
     </w:p>
     <w:p>
       <w:pPr>
@@ -1715,11 +1717,11 @@
       <w:pPr>
         <w:pStyle w:val="berschrift1"/>
       </w:pPr>
-      <w:bookmarkStart w:id="3" w:name="_Toc449954411"/>
+      <w:bookmarkStart w:id="4" w:name="_Toc449954411"/>
       <w:r>
         <w:t>Angaben von den Archiven</w:t>
       </w:r>
-      <w:bookmarkEnd w:id="3"/>
+      <w:bookmarkEnd w:id="4"/>
     </w:p>
     <w:p>
       <w:r>
@@ -1903,7 +1905,7 @@
       <w:pPr>
         <w:pStyle w:val="berschrift1"/>
       </w:pPr>
-      <w:bookmarkStart w:id="4" w:name="_Toc449954412"/>
+      <w:bookmarkStart w:id="5" w:name="_Toc449954412"/>
       <w:r>
         <w:lastRenderedPageBreak/>
         <w:t>Entwickl</w:t>
@@ -1911,7 +1913,7 @@
       <w:r>
         <w:t>ung</w:t>
       </w:r>
-      <w:bookmarkEnd w:id="4"/>
+      <w:bookmarkEnd w:id="5"/>
     </w:p>
     <w:p>
       <w:pPr>
@@ -2276,11 +2278,11 @@
       <w:pPr>
         <w:pStyle w:val="berschrift2"/>
       </w:pPr>
-      <w:bookmarkStart w:id="5" w:name="_Toc449954413"/>
+      <w:bookmarkStart w:id="6" w:name="_Toc449954413"/>
       <w:r>
         <w:t>Infrastruktur und Programmiersprachen</w:t>
       </w:r>
-      <w:bookmarkEnd w:id="5"/>
+      <w:bookmarkEnd w:id="6"/>
     </w:p>
     <w:p>
       <w:r>
@@ -2434,51 +2436,51 @@
       <w:pPr>
         <w:pStyle w:val="berschrift2"/>
       </w:pPr>
-      <w:bookmarkStart w:id="6" w:name="_Toc449954414"/>
+      <w:bookmarkStart w:id="7" w:name="_Toc449954414"/>
       <w:r>
         <w:t>Analyse</w:t>
       </w:r>
       <w:r>
         <w:t xml:space="preserve"> Programm</w:t>
-      </w:r>
-      <w:bookmarkEnd w:id="6"/>
-    </w:p>
-    <w:p>
-      <w:r>
-        <w:t>Das Analyse Loop Programm liest alle TIFF Dateien</w:t>
-      </w:r>
-      <w:r>
-        <w:t xml:space="preserve"> (Korpus)</w:t>
-      </w:r>
-      <w:r>
-        <w:t xml:space="preserve"> vom NAS und führt mit der jeweils gelesenen Datei mehrere Analyseschritte durch aufrufen externen</w:t>
-      </w:r>
-      <w:r>
-        <w:t xml:space="preserve"> Programme aus.</w:t>
-      </w:r>
-      <w:r>
-        <w:t xml:space="preserve"> Der Loop Prozess ist zweiteilig und besteht aus sein Initialisierung der Prozessdatenbank und der eigentlichen Analyse.</w:t>
-      </w:r>
-    </w:p>
-    <w:p>
-      <w:pPr>
-        <w:pStyle w:val="berschrift3"/>
-      </w:pPr>
-      <w:bookmarkStart w:id="7" w:name="_Toc449954415"/>
-      <w:r>
-        <w:t>Korpus Initialisierung</w:t>
       </w:r>
       <w:bookmarkEnd w:id="7"/>
     </w:p>
     <w:p>
       <w:r>
-        <w:t>Ein erster Initialisierungsschritt erstellt die Datenbank und schreibt für jede TIFF Datei einen Eintrag mit dem Pfad und Dateinamen als Schlüssel. Argumente sind "Datenbank" und "Datei Root".</w:t>
-      </w:r>
-      <w:r>
-        <w:t xml:space="preserve"> Die Initialisierung kann mehrfach aufgerufen werden und fügt so neue Verzeichnispfade zur Datenbank hinzu.</w:t>
+        <w:t>Das Analyse Loop Programm liest alle TIFF Dateien</w:t>
+      </w:r>
+      <w:r>
+        <w:t xml:space="preserve"> (Korpus)</w:t>
+      </w:r>
+      <w:r>
+        <w:t xml:space="preserve"> vom NAS und führt mit der jeweils gelesenen Datei mehrere Analyseschritte durch aufrufen externen</w:t>
+      </w:r>
+      <w:r>
+        <w:t xml:space="preserve"> Programme aus.</w:t>
+      </w:r>
+      <w:r>
+        <w:t xml:space="preserve"> Der Loop Prozess ist zweiteilig und besteht aus sein Initialisierung der Prozessdatenbank und der eigentlichen Analyse.</w:t>
       </w:r>
     </w:p>
     <w:p>
+      <w:pPr>
+        <w:pStyle w:val="berschrift3"/>
+      </w:pPr>
+      <w:bookmarkStart w:id="8" w:name="_Toc449954415"/>
+      <w:r>
+        <w:t>Korpus Initialisierung</w:t>
+      </w:r>
+      <w:bookmarkEnd w:id="8"/>
+    </w:p>
+    <w:p>
+      <w:r>
+        <w:t>Ein erster Initialisierungsschritt erstellt die Datenbank und schreibt für jede TIFF Datei einen Eintrag mit dem Pfad und Dateinamen als Schlüssel. Argumente sind "Datenbank" und "Datei Root".</w:t>
+      </w:r>
+      <w:r>
+        <w:t xml:space="preserve"> Die Initialisierung kann mehrfach aufgerufen werden und fügt so neue Verzeichnispfade zur Datenbank hinzu.</w:t>
+      </w:r>
+    </w:p>
+    <w:p>
       <w:r>
         <w:t xml:space="preserve">Damit für eine spätere Auswertung ausserhalb der Archive problemlos gearbeitet werden kann, werden Dateinamen und Dateipfad, welche allenfalls Rückschlüsse auf den Inhalt der Dateien erlauben, in einer separaten Tabelle gehalten. Als gemeinsamer Schlüssel für alle spätere Auswertung wird der MD5 Schlüssel der TIFF Datei </w:t>
       </w:r>
@@ -2491,16 +2493,16 @@
       <w:pPr>
         <w:pStyle w:val="berschrift3"/>
       </w:pPr>
-      <w:bookmarkStart w:id="8" w:name="_Toc449954416"/>
-      <w:bookmarkStart w:id="9" w:name="OLE_LINK1"/>
-      <w:bookmarkStart w:id="10" w:name="OLE_LINK2"/>
+      <w:bookmarkStart w:id="9" w:name="_Toc449954416"/>
+      <w:bookmarkStart w:id="10" w:name="OLE_LINK1"/>
+      <w:bookmarkStart w:id="11" w:name="OLE_LINK2"/>
       <w:r>
         <w:t>Korpus Analyse</w:t>
       </w:r>
-      <w:bookmarkEnd w:id="8"/>
+      <w:bookmarkEnd w:id="9"/>
     </w:p>
-    <w:bookmarkEnd w:id="9"/>
     <w:bookmarkEnd w:id="10"/>
+    <w:bookmarkEnd w:id="11"/>
     <w:p>
       <w:r>
         <w:t>Im Analyse Fall werden die Dateieinträge in der Datenbank abgearbeitet und als erstes ein MD5 Schlüssel berechnet. Damit können Doubletten im Dateisystem erkannt werden. Anschliessend werden die</w:t>
@@ -2640,11 +2642,11 @@
       <w:pPr>
         <w:pStyle w:val="berschrift3"/>
       </w:pPr>
-      <w:bookmarkStart w:id="11" w:name="_Toc449954417"/>
+      <w:bookmarkStart w:id="12" w:name="_Toc449954417"/>
       <w:r>
         <w:t>Datenmodell</w:t>
       </w:r>
-      <w:bookmarkEnd w:id="11"/>
+      <w:bookmarkEnd w:id="12"/>
     </w:p>
     <w:p>
       <w:r>
@@ -2953,7 +2955,7 @@
                 <w:lang w:eastAsia="de-CH"/>
               </w:rPr>
             </w:pPr>
-            <w:bookmarkStart w:id="12" w:name="RANGE!A1:E40"/>
+            <w:bookmarkStart w:id="13" w:name="RANGE!A1:E40"/>
             <w:proofErr w:type="spellStart"/>
             <w:r>
               <w:rPr>
@@ -2967,7 +2969,7 @@
               </w:rPr>
               <w:t>tablename</w:t>
             </w:r>
-            <w:bookmarkEnd w:id="12"/>
+            <w:bookmarkEnd w:id="13"/>
             <w:proofErr w:type="spellEnd"/>
           </w:p>
         </w:tc>
@@ -9530,14 +9532,14 @@
       <w:pPr>
         <w:pStyle w:val="berschrift3"/>
       </w:pPr>
-      <w:bookmarkStart w:id="13" w:name="_Toc449954418"/>
+      <w:bookmarkStart w:id="14" w:name="_Toc449954418"/>
       <w:r>
         <w:t>Sk</w:t>
       </w:r>
       <w:r>
         <w:t>ript Programmierung</w:t>
       </w:r>
-      <w:bookmarkEnd w:id="13"/>
+      <w:bookmarkEnd w:id="14"/>
     </w:p>
     <w:p>
       <w:r>
@@ -9864,11 +9866,11 @@
       <w:pPr>
         <w:pStyle w:val="berschrift3"/>
       </w:pPr>
-      <w:bookmarkStart w:id="14" w:name="_Toc449954419"/>
+      <w:bookmarkStart w:id="15" w:name="_Toc449954419"/>
       <w:r>
         <w:t>Skript installieren</w:t>
       </w:r>
-      <w:bookmarkEnd w:id="14"/>
+      <w:bookmarkEnd w:id="15"/>
     </w:p>
     <w:p>
       <w:r>
@@ -10102,7 +10104,6 @@
       <w:proofErr w:type="spellEnd"/>
     </w:p>
     <w:p>
-      <w:bookmarkStart w:id="15" w:name="_GoBack"/>
       <w:r>
         <w:rPr>
           <w:rFonts w:ascii="Courier New" w:hAnsi="Courier New" w:cs="Courier New"/>
@@ -10163,7 +10164,6 @@
         <w:pStyle w:val="berschrift1"/>
       </w:pPr>
       <w:bookmarkStart w:id="16" w:name="_Toc449954420"/>
-      <w:bookmarkEnd w:id="15"/>
       <w:r>
         <w:lastRenderedPageBreak/>
         <w:t>Analysemodule</w:t>
@@ -10666,27 +10666,14 @@
     <w:pPr>
       <w:pStyle w:val="Fuzeile"/>
     </w:pPr>
-    <w:r>
-      <w:fldChar w:fldCharType="begin"/>
-    </w:r>
-    <w:r>
-      <w:instrText xml:space="preserve"> FILENAME </w:instrText>
-    </w:r>
-    <w:r>
-      <w:fldChar w:fldCharType="separate"/>
-    </w:r>
-    <w:r>
-      <w:rPr>
-        <w:noProof/>
-      </w:rPr>
-      <w:t>TIFF-Analyse_RollendePlanung_v0.6.docx</w:t>
-    </w:r>
-    <w:r>
-      <w:rPr>
-        <w:noProof/>
-      </w:rPr>
-      <w:fldChar w:fldCharType="end"/>
-    </w:r>
+    <w:fldSimple w:instr=" FILENAME ">
+      <w:r>
+        <w:rPr>
+          <w:noProof/>
+        </w:rPr>
+        <w:t>TIFF-Analyse_RollendePlanung_v0.7.docx</w:t>
+      </w:r>
+    </w:fldSimple>
   </w:p>
   <w:p>
     <w:pPr>
@@ -10751,27 +10738,14 @@
     <w:r>
       <w:t>/</w:t>
     </w:r>
-    <w:r>
-      <w:fldChar w:fldCharType="begin"/>
-    </w:r>
-    <w:r>
-      <w:instrText xml:space="preserve"> NUMPAGES </w:instrText>
-    </w:r>
-    <w:r>
-      <w:fldChar w:fldCharType="separate"/>
-    </w:r>
-    <w:r>
-      <w:rPr>
-        <w:noProof/>
-      </w:rPr>
-      <w:t>9</w:t>
-    </w:r>
-    <w:r>
-      <w:rPr>
-        <w:noProof/>
-      </w:rPr>
-      <w:fldChar w:fldCharType="end"/>
-    </w:r>
+    <w:fldSimple w:instr=" NUMPAGES ">
+      <w:r>
+        <w:rPr>
+          <w:noProof/>
+        </w:rPr>
+        <w:t>9</w:t>
+      </w:r>
+    </w:fldSimple>
   </w:p>
 </w:ftr>
 </file>
@@ -10782,27 +10756,14 @@
     <w:pPr>
       <w:pStyle w:val="Fuzeile"/>
     </w:pPr>
-    <w:r>
-      <w:fldChar w:fldCharType="begin"/>
-    </w:r>
-    <w:r>
-      <w:instrText xml:space="preserve"> FILENAME  </w:instrText>
-    </w:r>
-    <w:r>
-      <w:fldChar w:fldCharType="separate"/>
-    </w:r>
-    <w:r>
-      <w:rPr>
-        <w:noProof/>
-      </w:rPr>
-      <w:t>TIFF-Analyse_RollendePlanung_v0.6.docx</w:t>
-    </w:r>
-    <w:r>
-      <w:rPr>
-        <w:noProof/>
-      </w:rPr>
-      <w:fldChar w:fldCharType="end"/>
-    </w:r>
+    <w:fldSimple w:instr=" FILENAME  ">
+      <w:r>
+        <w:rPr>
+          <w:noProof/>
+        </w:rPr>
+        <w:t>TIFF-Analyse_RollendePlanung_v0.7.docx</w:t>
+      </w:r>
+    </w:fldSimple>
   </w:p>
   <w:p>
     <w:pPr>
@@ -10867,27 +10828,14 @@
     <w:r>
       <w:t>/</w:t>
     </w:r>
-    <w:r>
-      <w:fldChar w:fldCharType="begin"/>
-    </w:r>
-    <w:r>
-      <w:instrText xml:space="preserve"> NUMPAGES </w:instrText>
-    </w:r>
-    <w:r>
-      <w:fldChar w:fldCharType="separate"/>
-    </w:r>
-    <w:r>
-      <w:rPr>
-        <w:noProof/>
-      </w:rPr>
-      <w:t>9</w:t>
-    </w:r>
-    <w:r>
-      <w:rPr>
-        <w:noProof/>
-      </w:rPr>
-      <w:fldChar w:fldCharType="end"/>
-    </w:r>
+    <w:fldSimple w:instr=" NUMPAGES ">
+      <w:r>
+        <w:rPr>
+          <w:noProof/>
+        </w:rPr>
+        <w:t>9</w:t>
+      </w:r>
+    </w:fldSimple>
   </w:p>
 </w:ftr>
 </file>
@@ -15963,7 +15911,7 @@
 </file>
 
 <file path=customXml/itemProps1.xml><?xml version="1.0" encoding="utf-8"?>
-<ds:datastoreItem xmlns:ds="http://schemas.openxmlformats.org/officeDocument/2006/customXml" ds:itemID="{C9A5D0FC-0E58-40A9-91BB-1D2CFD80340A}">
+<ds:datastoreItem xmlns:ds="http://schemas.openxmlformats.org/officeDocument/2006/customXml" ds:itemID="{8C6A8905-23B0-4207-AFCC-176F6F7D41CC}">
   <ds:schemaRefs>
     <ds:schemaRef ds:uri="http://schemas.openxmlformats.org/officeDocument/2006/bibliography"/>
   </ds:schemaRefs>

</xml_diff>